<commit_message>
Started moving the issues in Flyspray to the different design documents. Many issues still to go.
</commit_message>
<xml_diff>
--- a/doc/Apollo code guidelines.docx
+++ b/doc/Apollo code guidelines.docx
@@ -90,7 +90,7 @@
           <w:rPr>
             <w:noProof/>
           </w:rPr>
-          <w:t>Sunday, 6 July 2008</w:t>
+          <w:t>Sunday, 12 April 2009</w:t>
         </w:r>
       </w:fldSimple>
     </w:p>
@@ -204,11 +204,9 @@
       <w:r>
         <w:t xml:space="preserve">Reduce </w:t>
       </w:r>
-      <w:proofErr w:type="spellStart"/>
-      <w:r>
-        <w:t>useage</w:t>
-      </w:r>
-      <w:proofErr w:type="spellEnd"/>
+      <w:r>
+        <w:t>usage</w:t>
+      </w:r>
       <w:r>
         <w:t xml:space="preserve"> of strings.</w:t>
       </w:r>
@@ -224,11 +222,9 @@
       <w:r>
         <w:t xml:space="preserve">All public methods must check </w:t>
       </w:r>
-      <w:proofErr w:type="gramStart"/>
-      <w:r>
-        <w:t>for  invoke</w:t>
-      </w:r>
-      <w:proofErr w:type="gramEnd"/>
+      <w:r>
+        <w:t>for invoke</w:t>
+      </w:r>
       <w:r>
         <w:t xml:space="preserve"> rights?</w:t>
       </w:r>
@@ -391,6 +387,46 @@
         <w:t xml:space="preserve"> nicely.</w:t>
       </w:r>
     </w:p>
+    <w:p>
+      <w:pPr>
+        <w:pStyle w:val="ListParagraph"/>
+        <w:numPr>
+          <w:ilvl w:val="0"/>
+          <w:numId w:val="2"/>
+        </w:numPr>
+      </w:pPr>
+      <w:r>
+        <w:t xml:space="preserve">Do not use </w:t>
+      </w:r>
+      <w:proofErr w:type="spellStart"/>
+      <w:r>
+        <w:t>booleans</w:t>
+      </w:r>
+      <w:proofErr w:type="spellEnd"/>
+      <w:r>
+        <w:t xml:space="preserve"> for method </w:t>
+      </w:r>
+      <w:proofErr w:type="gramStart"/>
+      <w:r>
+        <w:t>parameters,</w:t>
+      </w:r>
+      <w:proofErr w:type="gramEnd"/>
+      <w:r>
+        <w:t xml:space="preserve"> use a properly named enumeration instead.</w:t>
+      </w:r>
+    </w:p>
+    <w:p>
+      <w:pPr>
+        <w:pStyle w:val="ListParagraph"/>
+        <w:numPr>
+          <w:ilvl w:val="0"/>
+          <w:numId w:val="2"/>
+        </w:numPr>
+      </w:pPr>
+      <w:r>
+        <w:t>Place a copyright at the top of each file</w:t>
+      </w:r>
+    </w:p>
     <w:p/>
     <w:p/>
     <w:p>
@@ -422,6 +458,15 @@
         <w:t>Stick to the coding guidelines for the individual languages, unless otherwise specified.</w:t>
       </w:r>
     </w:p>
+    <w:p>
+      <w:pPr>
+        <w:pStyle w:val="ListParagraph"/>
+        <w:numPr>
+          <w:ilvl w:val="0"/>
+          <w:numId w:val="2"/>
+        </w:numPr>
+      </w:pPr>
+    </w:p>
     <w:p/>
     <w:p/>
     <w:p/>
@@ -430,6 +475,35 @@
         <w:t>C#</w:t>
       </w:r>
     </w:p>
+    <w:p>
+      <w:pPr>
+        <w:pStyle w:val="ListParagraph"/>
+        <w:numPr>
+          <w:ilvl w:val="0"/>
+          <w:numId w:val="2"/>
+        </w:numPr>
+      </w:pPr>
+      <w:r>
+        <w:t xml:space="preserve">All </w:t>
+      </w:r>
+      <w:proofErr w:type="spellStart"/>
+      <w:r>
+        <w:t>structs</w:t>
+      </w:r>
+      <w:proofErr w:type="spellEnd"/>
+      <w:r>
+        <w:t xml:space="preserve"> should implement </w:t>
+      </w:r>
+      <w:proofErr w:type="spellStart"/>
+      <w:r>
+        <w:t>IEquatable</w:t>
+      </w:r>
+      <w:proofErr w:type="spellEnd"/>
+      <w:r>
+        <w:t>&lt;T&gt; for performance reasons</w:t>
+      </w:r>
+    </w:p>
+    <w:p/>
     <w:p/>
     <w:p>
       <w:r>
@@ -437,18 +511,35 @@
       </w:r>
     </w:p>
     <w:p/>
-    <w:p>
-      <w:r>
-        <w:t>Boo</w:t>
-      </w:r>
-    </w:p>
-    <w:p/>
-    <w:p>
-      <w:proofErr w:type="spellStart"/>
-      <w:r>
-        <w:t>Nemerle</w:t>
-      </w:r>
-      <w:proofErr w:type="spellEnd"/>
+    <w:p/>
+    <w:p>
+      <w:r>
+        <w:t>Resources</w:t>
+      </w:r>
+    </w:p>
+    <w:p>
+      <w:pPr>
+        <w:pStyle w:val="ListParagraph"/>
+        <w:numPr>
+          <w:ilvl w:val="0"/>
+          <w:numId w:val="2"/>
+        </w:numPr>
+      </w:pPr>
+      <w:r>
+        <w:t>Only put UI resources in a resource file. Create a default resource and bundle this with the assembly.</w:t>
+      </w:r>
+    </w:p>
+    <w:p>
+      <w:pPr>
+        <w:pStyle w:val="ListParagraph"/>
+        <w:numPr>
+          <w:ilvl w:val="0"/>
+          <w:numId w:val="2"/>
+        </w:numPr>
+      </w:pPr>
+      <w:r>
+        <w:t>Non-UI assemblies should not have any translatable resources. These resources should never be visible in the UI.</w:t>
+      </w:r>
     </w:p>
     <w:p/>
     <w:p/>
@@ -608,6 +699,90 @@
       </w:pPr>
       <w:r>
         <w:t>Write proper documentation. If things are unclear read the documentation first, if the documentation is not clear then check the source code and improve the documentation.</w:t>
+      </w:r>
+    </w:p>
+    <w:p>
+      <w:pPr>
+        <w:pStyle w:val="ListParagraph"/>
+        <w:numPr>
+          <w:ilvl w:val="0"/>
+          <w:numId w:val="2"/>
+        </w:numPr>
+      </w:pPr>
+      <w:r>
+        <w:t>For each public method document</w:t>
+      </w:r>
+    </w:p>
+    <w:p>
+      <w:pPr>
+        <w:pStyle w:val="ListParagraph"/>
+        <w:numPr>
+          <w:ilvl w:val="1"/>
+          <w:numId w:val="2"/>
+        </w:numPr>
+      </w:pPr>
+      <w:r>
+        <w:t>Purpose of method</w:t>
+      </w:r>
+    </w:p>
+    <w:p>
+      <w:pPr>
+        <w:pStyle w:val="ListParagraph"/>
+        <w:numPr>
+          <w:ilvl w:val="1"/>
+          <w:numId w:val="2"/>
+        </w:numPr>
+      </w:pPr>
+      <w:r>
+        <w:t>Parameters &amp; their ranges</w:t>
+      </w:r>
+    </w:p>
+    <w:p>
+      <w:pPr>
+        <w:pStyle w:val="ListParagraph"/>
+        <w:numPr>
+          <w:ilvl w:val="1"/>
+          <w:numId w:val="2"/>
+        </w:numPr>
+      </w:pPr>
+      <w:r>
+        <w:t>Pre-conditions for the method</w:t>
+      </w:r>
+    </w:p>
+    <w:p>
+      <w:pPr>
+        <w:pStyle w:val="ListParagraph"/>
+        <w:numPr>
+          <w:ilvl w:val="1"/>
+          <w:numId w:val="2"/>
+        </w:numPr>
+      </w:pPr>
+      <w:r>
+        <w:t>Post-conditions for the method</w:t>
+      </w:r>
+    </w:p>
+    <w:p>
+      <w:pPr>
+        <w:pStyle w:val="ListParagraph"/>
+        <w:numPr>
+          <w:ilvl w:val="1"/>
+          <w:numId w:val="2"/>
+        </w:numPr>
+      </w:pPr>
+      <w:r>
+        <w:t>Return values</w:t>
+      </w:r>
+    </w:p>
+    <w:p>
+      <w:pPr>
+        <w:pStyle w:val="ListParagraph"/>
+        <w:numPr>
+          <w:ilvl w:val="1"/>
+          <w:numId w:val="2"/>
+        </w:numPr>
+      </w:pPr>
+      <w:r>
+        <w:t>All exceptions</w:t>
       </w:r>
     </w:p>
     <w:p/>
@@ -674,7 +849,7 @@
         <w:rFonts w:ascii="Calibri" w:eastAsiaTheme="minorHAnsi" w:hAnsi="Calibri" w:cstheme="minorBidi" w:hint="default"/>
       </w:rPr>
     </w:lvl>
-    <w:lvl w:ilvl="1" w:tplc="14090003" w:tentative="1">
+    <w:lvl w:ilvl="1" w:tplc="14090003">
       <w:start w:val="1"/>
       <w:numFmt w:val="bullet"/>
       <w:lvlText w:val="o"/>

</xml_diff>

<commit_message>
Finished the bootstrapper implementation. Next step is unit tests + clean up. After that implementation of the kernel and the services.
</commit_message>
<xml_diff>
--- a/doc/Apollo code guidelines.docx
+++ b/doc/Apollo code guidelines.docx
@@ -90,7 +90,7 @@
           <w:rPr>
             <w:noProof/>
           </w:rPr>
-          <w:t>Sunday, 12 April 2009</w:t>
+          <w:t>Tuesday, 10 November 2009</w:t>
         </w:r>
       </w:fldSimple>
     </w:p>
@@ -783,6 +783,91 @@
       </w:pPr>
       <w:r>
         <w:t>All exceptions</w:t>
+      </w:r>
+    </w:p>
+    <w:p>
+      <w:pPr>
+        <w:pStyle w:val="ListParagraph"/>
+        <w:numPr>
+          <w:ilvl w:val="0"/>
+          <w:numId w:val="2"/>
+        </w:numPr>
+      </w:pPr>
+      <w:r>
+        <w:t xml:space="preserve">Document original sources with the </w:t>
+      </w:r>
+      <w:r>
+        <w:rPr>
+          <w:rStyle w:val="Codereference"/>
+        </w:rPr>
+        <w:t>&lt;source&gt;</w:t>
+      </w:r>
+      <w:r>
+        <w:t xml:space="preserve"> tag</w:t>
+      </w:r>
+    </w:p>
+    <w:p>
+      <w:pPr>
+        <w:pStyle w:val="ListParagraph"/>
+        <w:numPr>
+          <w:ilvl w:val="0"/>
+          <w:numId w:val="2"/>
+        </w:numPr>
+      </w:pPr>
+      <w:r>
+        <w:t xml:space="preserve">Document design decisions with the </w:t>
+      </w:r>
+      <w:r>
+        <w:rPr>
+          <w:rStyle w:val="Codereference"/>
+        </w:rPr>
+        <w:t>&lt;design&gt;</w:t>
+      </w:r>
+      <w:r>
+        <w:t xml:space="preserve"> tag</w:t>
+      </w:r>
+    </w:p>
+    <w:p>
+      <w:pPr>
+        <w:pStyle w:val="ListParagraph"/>
+        <w:numPr>
+          <w:ilvl w:val="0"/>
+          <w:numId w:val="2"/>
+        </w:numPr>
+      </w:pPr>
+      <w:r>
+        <w:t xml:space="preserve">Document possible </w:t>
+      </w:r>
+      <w:proofErr w:type="spellStart"/>
+      <w:r>
+        <w:t>todo</w:t>
+      </w:r>
+      <w:proofErr w:type="spellEnd"/>
+      <w:r>
+        <w:t xml:space="preserve"> items with the </w:t>
+      </w:r>
+      <w:r>
+        <w:rPr>
+          <w:rStyle w:val="Codereference"/>
+        </w:rPr>
+        <w:t>&lt;</w:t>
+      </w:r>
+      <w:proofErr w:type="spellStart"/>
+      <w:r>
+        <w:rPr>
+          <w:rStyle w:val="Codereference"/>
+        </w:rPr>
+        <w:t>todo</w:t>
+      </w:r>
+      <w:proofErr w:type="spellEnd"/>
+      <w:r>
+        <w:rPr>
+          <w:rStyle w:val="Codereference"/>
+        </w:rPr>
+        <w:t>&gt;</w:t>
+      </w:r>
+      <w:r>
+        <w:t xml:space="preserve"> tag. Note that this is not to be used for actual missing code. Either implement that code or create an issue in the issue tracker.</w:t>
       </w:r>
     </w:p>
     <w:p/>

</xml_diff>